<commit_message>
Minor text updates in code sample descriptions
</commit_message>
<xml_diff>
--- a/codeSamples/SFCC - Code Sample Descriptions - Remi Frazier.docx
+++ b/codeSamples/SFCC - Code Sample Descriptions - Remi Frazier.docx
@@ -463,13 +463,16 @@
     </w:p>
     <w:p>
       <w:r>
-        <w:t>My job was complicated by the client’s security posture, which prevented me from seeing any part of their existing codebase</w:t>
-      </w:r>
-      <w:r>
-        <w:t xml:space="preserve">.  Despite this, </w:t>
-      </w:r>
-      <w:r>
-        <w:t xml:space="preserve">I was able to troubleshoot and resolve the issue with a very fast turnaround (over a weekend), employing undocumented features of the Intuit system, and deliver </w:t>
+        <w:t xml:space="preserve">My job was complicated by the client’s security posture, which prevented me from seeing any part of their existing codebase.  Despite this, </w:t>
+      </w:r>
+      <w:r>
+        <w:t>I was able to troubleshoot and resolve the issue with a very fast turnaround (over</w:t>
+      </w:r>
+      <w:r>
+        <w:t xml:space="preserve"> the course of a</w:t>
+      </w:r>
+      <w:r>
+        <w:t xml:space="preserve"> weekend), employing undocumented features of the Intuit system, and deliver </w:t>
       </w:r>
       <w:r>
         <w:t xml:space="preserve">clean </w:t>
@@ -487,104 +490,103 @@
         <w:t xml:space="preserve">  I have since worked with this client to help update their codebase for this site to ASP.NET, but I’m still the most proud of this original code block.</w:t>
       </w:r>
     </w:p>
+    <w:p/>
     <w:p>
-      <w:bookmarkStart w:id="3" w:name="_GoBack"/>
+      <w:pPr>
+        <w:pStyle w:val="Heading1"/>
+      </w:pPr>
+      <w:bookmarkStart w:id="3" w:name="_Toc371691108"/>
+      <w:r>
+        <w:t>SQL Server Regular Expression Processing</w:t>
+      </w:r>
       <w:bookmarkEnd w:id="3"/>
     </w:p>
     <w:p>
       <w:pPr>
-        <w:pStyle w:val="Heading1"/>
-      </w:pPr>
-      <w:bookmarkStart w:id="4" w:name="_Toc371691108"/>
-      <w:r>
-        <w:t>SQL Server Regular Expression Processing</w:t>
+        <w:pStyle w:val="Heading2"/>
+      </w:pPr>
+      <w:bookmarkStart w:id="4" w:name="_Toc371691109"/>
+      <w:r>
+        <w:t>Description</w:t>
       </w:r>
       <w:bookmarkEnd w:id="4"/>
     </w:p>
     <w:p>
       <w:pPr>
+        <w:spacing w:line="240" w:lineRule="auto"/>
+      </w:pPr>
+      <w:r>
+        <w:t>In 201</w:t>
+      </w:r>
+      <w:r>
+        <w:t>0</w:t>
+      </w:r>
+      <w:r>
+        <w:t xml:space="preserve">, one of my long-term clients requested an extra layer of protection against possible injection attacks against their MSSQL servers.  They had suffered several security breaches over a five year period, and wanted to explore methods for </w:t>
+      </w:r>
+      <w:r>
+        <w:t>mitigating future attacks.  In particular, they were seeking a method to positively validate inserted/updated strings on their database servers to ensure that even if data validation on the web server was compromised, injection attacks would not succeed.</w:t>
+      </w:r>
+    </w:p>
+    <w:p>
+      <w:pPr>
+        <w:spacing w:line="240" w:lineRule="auto"/>
+      </w:pPr>
+      <w:r>
+        <w:t>The solution I produced involved the use of stored procedures for all inserts/updates, employing regular expression pattern matching to enforce string validation.  Because SQL Server does not natively support regular expression processing, this required the deployment of a C# assembly to the database engine.</w:t>
+      </w:r>
+    </w:p>
+    <w:p>
+      <w:pPr>
         <w:pStyle w:val="Heading2"/>
       </w:pPr>
-      <w:bookmarkStart w:id="5" w:name="_Toc371691109"/>
-      <w:r>
-        <w:t>Description</w:t>
+      <w:bookmarkStart w:id="5" w:name="_Toc371691110"/>
+      <w:r>
+        <w:t>Why it’s cool</w:t>
       </w:r>
       <w:bookmarkEnd w:id="5"/>
     </w:p>
     <w:p>
-      <w:pPr>
-        <w:spacing w:line="240" w:lineRule="auto"/>
-      </w:pPr>
-      <w:r>
-        <w:t>In 201</w:t>
-      </w:r>
-      <w:r>
-        <w:t>0</w:t>
-      </w:r>
-      <w:r>
-        <w:t xml:space="preserve">, one of my long-term clients requested an extra layer of protection against possible injection attacks against their MSSQL servers.  They had suffered several security breaches over a five year period, and wanted to explore methods for </w:t>
-      </w:r>
-      <w:r>
-        <w:t>mitigating future attacks.  In particular, they were seeking a method to positively validate inserted/updated strings on their database servers to ensure that even if data validation on the web server was compromised, injection attacks would not succeed.</w:t>
-      </w:r>
-    </w:p>
-    <w:p>
-      <w:pPr>
-        <w:spacing w:line="240" w:lineRule="auto"/>
-      </w:pPr>
-      <w:r>
-        <w:t>The solution I produced involved the use of stored procedures for all inserts/updates, employing regular expression pattern matching to enforce string validation.  Because SQL Server does not natively support regular expression processing, this required the deployment of a C# assembly to the database engine.</w:t>
-      </w:r>
-    </w:p>
-    <w:p>
-      <w:pPr>
-        <w:pStyle w:val="Heading2"/>
-      </w:pPr>
-      <w:bookmarkStart w:id="6" w:name="_Toc371691110"/>
-      <w:r>
-        <w:t>Why it’s cool</w:t>
-      </w:r>
+      <w:r>
+        <w:t>This was a case where a seemingly minor (and non-</w:t>
+      </w:r>
+      <w:r>
+        <w:t>novel</w:t>
+      </w:r>
+      <w:r>
+        <w:t xml:space="preserve">) solution to a problem yielded </w:t>
+      </w:r>
+      <w:r>
+        <w:t>surprising</w:t>
+      </w:r>
+      <w:r>
+        <w:t xml:space="preserve"> results.  Once pattern matching was available on their database servers, DBAs in the client’s organization started employing regular expressions to refine their daily queries.  This led to </w:t>
+      </w:r>
+      <w:r>
+        <w:t xml:space="preserve">established </w:t>
+      </w:r>
+      <w:r>
+        <w:t xml:space="preserve">in-house developers </w:t>
+      </w:r>
+      <w:r>
+        <w:t xml:space="preserve">requesting training from me and then </w:t>
+      </w:r>
+      <w:r>
+        <w:t xml:space="preserve">deploying </w:t>
+      </w:r>
+      <w:proofErr w:type="spellStart"/>
+      <w:r>
+        <w:t>regexps</w:t>
+      </w:r>
+      <w:proofErr w:type="spellEnd"/>
+      <w:r>
+        <w:t xml:space="preserve"> in their daily work (which they had not been previously), which produced significantly cleaner and faster </w:t>
+      </w:r>
+      <w:r>
+        <w:t>software.  I’m still proud of this simple piece of code, because it showed me how small changes or features can produce disproportionately large results in an entire business process.</w:t>
+      </w:r>
+      <w:bookmarkStart w:id="6" w:name="_GoBack"/>
       <w:bookmarkEnd w:id="6"/>
-    </w:p>
-    <w:p>
-      <w:r>
-        <w:t xml:space="preserve">This was a case where a seemingly minor (and non-original) solution to a problem yielded </w:t>
-      </w:r>
-      <w:r>
-        <w:t>surprising</w:t>
-      </w:r>
-      <w:r>
-        <w:t xml:space="preserve"> results.  Once pattern matching was available on their database servers, DBAs in the client’s organization started employing regular expressions to refine their daily queries.  This led to </w:t>
-      </w:r>
-      <w:r>
-        <w:t xml:space="preserve">established </w:t>
-      </w:r>
-      <w:r>
-        <w:t xml:space="preserve">in-house developers </w:t>
-      </w:r>
-      <w:r>
-        <w:t xml:space="preserve">requesting training from me and then </w:t>
-      </w:r>
-      <w:r>
-        <w:t xml:space="preserve">deploying </w:t>
-      </w:r>
-      <w:proofErr w:type="spellStart"/>
-      <w:r>
-        <w:t>regexps</w:t>
-      </w:r>
-      <w:proofErr w:type="spellEnd"/>
-      <w:r>
-        <w:t xml:space="preserve"> in their daily work (which they had not been previously), which produced significantly cleaner and faster </w:t>
-      </w:r>
-      <w:r>
-        <w:t xml:space="preserve">software.  I’m still proud of this simple piece of code, because it showed me how small changes or features can produce </w:t>
-      </w:r>
-      <w:r>
-        <w:t>disproportionately</w:t>
-      </w:r>
-      <w:r>
-        <w:t xml:space="preserve"> large results in an entire business process.</w:t>
-      </w:r>
     </w:p>
     <w:sectPr>
       <w:pgSz w:w="12240" w:h="15840"/>
@@ -3244,7 +3246,7 @@
 </file>
 
 <file path=customXml/itemProps2.xml><?xml version="1.0" encoding="utf-8"?>
-<ds:datastoreItem xmlns:ds="http://schemas.openxmlformats.org/officeDocument/2006/customXml" ds:itemID="{896B4C7B-3692-4902-9416-7EB59009025B}">
+<ds:datastoreItem xmlns:ds="http://schemas.openxmlformats.org/officeDocument/2006/customXml" ds:itemID="{F3EAD260-F985-4581-8DF1-53D26FD1E47B}">
   <ds:schemaRefs>
     <ds:schemaRef ds:uri="http://schemas.openxmlformats.org/officeDocument/2006/bibliography"/>
   </ds:schemaRefs>

</xml_diff>